<commit_message>
logout button in top nav bar bug added to doc
</commit_message>
<xml_diff>
--- a/scrum_documentation/Release/Known Bugs - Emergent Playground.docx
+++ b/scrum_documentation/Release/Known Bugs - Emergent Playground.docx
@@ -1298,6 +1298,56 @@
           <w:rtl w:val="0"/>
         </w:rPr>
         <w:t xml:space="preserve">Authentication is done via a cookie, if the log out button is not pressed then it does not clear the cookie</w:t>
+      </w:r>
+    </w:p>
+    <w:p>
+      <w:pPr>
+        <w:numPr>
+          <w:ilvl w:val="0"/>
+          <w:numId w:val="6"/>
+        </w:numPr>
+        <w:spacing w:line="360" w:lineRule="auto"/>
+        <w:ind w:left="720" w:hanging="360"/>
+        <w:rPr>
+          <w:rFonts w:ascii="Roboto Mono" w:cs="Roboto Mono" w:eastAsia="Roboto Mono" w:hAnsi="Roboto Mono"/>
+          <w:sz w:val="24"/>
+          <w:szCs w:val="24"/>
+          <w:u w:val="none"/>
+        </w:rPr>
+      </w:pPr>
+      <w:r>
+        <w:rPr>
+          <w:rFonts w:ascii="Roboto Mono" w:cs="Roboto Mono" w:eastAsia="Roboto Mono" w:hAnsi="Roboto Mono"/>
+          <w:sz w:val="24"/>
+          <w:szCs w:val="24"/>
+          <w:rtl w:val="0"/>
+        </w:rPr>
+        <w:t xml:space="preserve">Top Nav Bar</w:t>
+      </w:r>
+    </w:p>
+    <w:p>
+      <w:pPr>
+        <w:numPr>
+          <w:ilvl w:val="1"/>
+          <w:numId w:val="6"/>
+        </w:numPr>
+        <w:spacing w:line="360" w:lineRule="auto"/>
+        <w:ind w:left="1440" w:hanging="360"/>
+        <w:rPr>
+          <w:rFonts w:ascii="Roboto Mono" w:cs="Roboto Mono" w:eastAsia="Roboto Mono" w:hAnsi="Roboto Mono"/>
+          <w:sz w:val="24"/>
+          <w:szCs w:val="24"/>
+          <w:u w:val="none"/>
+        </w:rPr>
+      </w:pPr>
+      <w:r>
+        <w:rPr>
+          <w:rFonts w:ascii="Roboto Mono" w:cs="Roboto Mono" w:eastAsia="Roboto Mono" w:hAnsi="Roboto Mono"/>
+          <w:sz w:val="24"/>
+          <w:szCs w:val="24"/>
+          <w:rtl w:val="0"/>
+        </w:rPr>
+        <w:t xml:space="preserve">Log out appears even when not signed in</w:t>
       </w:r>
     </w:p>
     <w:p>

</xml_diff>